<commit_message>
Fixed TaskManager delete task issue and improved message box animations.
</commit_message>
<xml_diff>
--- a/Documentação.docx
+++ b/Documentação.docx
@@ -122,21 +122,7 @@
             <w:rStyle w:val="Hyperlink"/>
             <w:lang w:val="pt-BR"/>
           </w:rPr>
-          <w:t>gith</w:t>
-        </w:r>
-        <w:r>
-          <w:rPr>
-            <w:rStyle w:val="Hyperlink"/>
-            <w:lang w:val="pt-BR"/>
-          </w:rPr>
-          <w:t>u</w:t>
-        </w:r>
-        <w:r>
-          <w:rPr>
-            <w:rStyle w:val="Hyperlink"/>
-            <w:lang w:val="pt-BR"/>
-          </w:rPr>
-          <w:t>b</w:t>
+          <w:t>github</w:t>
         </w:r>
       </w:hyperlink>
       <w:r>
@@ -382,7 +368,31 @@
         <w:rPr>
           <w:lang w:val="pt-BR"/>
         </w:rPr>
-        <w:t xml:space="preserve">Além disso, o projeto tem um limite de tempos a serem simulados devido a ter que guardar um snapshot do sistema a cada instante de tempo </w:t>
+        <w:t>Além disso, o projeto tem um limite de tempos a serem simulados devido a ter que guardar</w:t>
+      </w:r>
+      <w:r>
+        <w:rPr>
+          <w:lang w:val="pt-BR"/>
+        </w:rPr>
+        <w:t>,</w:t>
+      </w:r>
+      <w:r>
+        <w:rPr>
+          <w:lang w:val="pt-BR"/>
+        </w:rPr>
+        <w:t xml:space="preserve"> </w:t>
+      </w:r>
+      <w:r>
+        <w:rPr>
+          <w:lang w:val="pt-BR"/>
+        </w:rPr>
+        <w:t xml:space="preserve">em memória, </w:t>
+      </w:r>
+      <w:r>
+        <w:rPr>
+          <w:lang w:val="pt-BR"/>
+        </w:rPr>
+        <w:t xml:space="preserve">um snapshot do sistema a cada instante de tempo </w:t>
       </w:r>
       <w:r>
         <w:t>Δ</w:t>
@@ -397,14 +407,20 @@
         <w:rPr>
           <w:lang w:val="pt-BR"/>
         </w:rPr>
-        <w:t xml:space="preserve"> para poder visualizar o que aconteceu no sistema ao longo e o estado em qualquer t arbitrário. </w:t>
+        <w:t xml:space="preserve"> para poder visualizar o que aconteceu no sistema ao longo e o estado em qualquer t arbitrário. Entretanto, este limite é bem alto (Chegou a 16k na versão para web) e</w:t>
+      </w:r>
+      <w:r>
+        <w:rPr>
+          <w:lang w:val="pt-BR"/>
+        </w:rPr>
+        <w:t xml:space="preserve"> </w:t>
       </w:r>
       <w:r>
         <w:rPr>
           <w:lang w:val="pt-BR"/>
         </w:rPr>
         <w:lastRenderedPageBreak/>
-        <w:t xml:space="preserve">Entretanto, este limite é bem alto (Chegou a 16k na versão para web) e eu nunca </w:t>
+        <w:t xml:space="preserve">nunca </w:t>
       </w:r>
       <w:r>
         <w:rPr>
@@ -417,30 +433,104 @@
           <w:lang w:val="pt-BR"/>
         </w:rPr>
         <w:t xml:space="preserve"> longe na versão para desktop.</w:t>
+      </w:r>
+      <w:r>
+        <w:rPr>
+          <w:lang w:val="pt-BR"/>
+        </w:rPr>
+        <w:t xml:space="preserve"> Possíveis soluções envolvem a utilização de memória externa e otimização de memória do projeto em si.</w:t>
       </w:r>
     </w:p>
     <w:p>
       <w:pPr>
-        <w:rPr>
-          <w:lang w:val="pt-BR"/>
-        </w:rPr>
-      </w:pPr>
-      <w:r>
-        <w:rPr>
-          <w:lang w:val="pt-BR"/>
-        </w:rPr>
-        <w:t xml:space="preserve">2. O </w:t>
-      </w:r>
-      <w:r>
-        <w:rPr>
-          <w:lang w:val="pt-BR"/>
-        </w:rPr>
-        <w:t>Escalonador</w:t>
+        <w:ind w:left="720"/>
+        <w:rPr>
+          <w:lang w:val="pt-BR"/>
+        </w:rPr>
+      </w:pPr>
+      <w:r>
+        <w:rPr>
+          <w:lang w:val="pt-BR"/>
+        </w:rPr>
+        <w:t xml:space="preserve">Por fim, o simulador </w:t>
+      </w:r>
+      <w:r>
+        <w:rPr>
+          <w:lang w:val="pt-BR"/>
+        </w:rPr>
+        <w:t>simula time</w:t>
+      </w:r>
+      <w:r>
+        <w:rPr>
+          <w:lang w:val="pt-BR"/>
+        </w:rPr>
+        <w:t xml:space="preserve"> </w:t>
+      </w:r>
+      <w:proofErr w:type="spellStart"/>
+      <w:r>
+        <w:rPr>
+          <w:lang w:val="pt-BR"/>
+        </w:rPr>
+        <w:t>slice</w:t>
+      </w:r>
+      <w:r>
+        <w:rPr>
+          <w:lang w:val="pt-BR"/>
+        </w:rPr>
+        <w:t>s</w:t>
+      </w:r>
+      <w:proofErr w:type="spellEnd"/>
+      <w:r>
+        <w:rPr>
+          <w:lang w:val="pt-BR"/>
+        </w:rPr>
+        <w:t xml:space="preserve"> discretamente e assume que o tempo de sobrecarga em cada time </w:t>
+      </w:r>
+      <w:proofErr w:type="spellStart"/>
+      <w:r>
+        <w:rPr>
+          <w:lang w:val="pt-BR"/>
+        </w:rPr>
+        <w:t>slice</w:t>
+      </w:r>
+      <w:proofErr w:type="spellEnd"/>
+      <w:r>
+        <w:rPr>
+          <w:lang w:val="pt-BR"/>
+        </w:rPr>
+        <w:t xml:space="preserve"> é desprezível. Desta forma, todos os algoritmos disponíveis são </w:t>
+      </w:r>
+      <w:r>
+        <w:rPr>
+          <w:lang w:val="pt-BR"/>
+        </w:rPr>
+        <w:t>preemptivos (apesar que alguns tradicionalmente não são)</w:t>
       </w:r>
     </w:p>
     <w:p>
       <w:pPr>
-        <w:rPr>
+        <w:ind w:left="720"/>
+        <w:rPr>
+          <w:lang w:val="pt-BR"/>
+        </w:rPr>
+      </w:pPr>
+      <w:r>
+        <w:rPr>
+          <w:lang w:val="pt-BR"/>
+        </w:rPr>
+        <w:t xml:space="preserve">2. O </w:t>
+      </w:r>
+      <w:r>
+        <w:rPr>
+          <w:lang w:val="pt-BR"/>
+        </w:rPr>
+        <w:t>Escalonador</w:t>
+      </w:r>
+    </w:p>
+    <w:p>
+      <w:pPr>
+        <w:rPr>
+          <w:u w:val="single"/>
           <w:lang w:val="pt-BR"/>
         </w:rPr>
       </w:pPr>
@@ -1439,6 +1529,7 @@
   <w:style w:type="character" w:default="1" w:styleId="Fontepargpadro">
     <w:name w:val="Default Paragraph Font"/>
     <w:uiPriority w:val="1"/>
+    <w:semiHidden/>
     <w:unhideWhenUsed/>
   </w:style>
   <w:style w:type="table" w:default="1" w:styleId="Tabelanormal">

</xml_diff>